<commit_message>
I've added a new test
</commit_message>
<xml_diff>
--- a/DocumentacionEntrega1/Metodo ingenieria-convertido.docx
+++ b/DocumentacionEntrega1/Metodo ingenieria-convertido.docx
@@ -1217,31 +1217,7 @@
               <w:rPr>
                 <w:sz w:val="24"/>
               </w:rPr>
-              <w:t>Se entregan dos vértices,</w:t>
-            </w:r>
-            <w:r>
-              <w:rPr>
-                <w:sz w:val="24"/>
-              </w:rPr>
-              <w:t xml:space="preserve"> uno con valor “D”</w:t>
-            </w:r>
-            <w:r>
-              <w:rPr>
-                <w:sz w:val="24"/>
-              </w:rPr>
-              <w:t xml:space="preserve"> y el otro</w:t>
-            </w:r>
-            <w:r>
-              <w:rPr>
-                <w:sz w:val="24"/>
-              </w:rPr>
-              <w:t xml:space="preserve"> con valor “F”</w:t>
-            </w:r>
-            <w:r>
-              <w:rPr>
-                <w:sz w:val="24"/>
-              </w:rPr>
-              <w:t>. El peso de la arista que va a ser 2, y el dato que contiene la arista</w:t>
+              <w:t>Se entregan dos vértices, uno con valor “D” y el otro con valor “F”. El peso de la arista que va a ser 2, y el dato que contiene la arista</w:t>
             </w:r>
             <w:r>
               <w:rPr>
@@ -2265,31 +2241,7 @@
               <w:rPr>
                 <w:sz w:val="24"/>
               </w:rPr>
-              <w:t>Se entregan 3 vértice</w:t>
-            </w:r>
-            <w:r>
-              <w:rPr>
-                <w:sz w:val="24"/>
-              </w:rPr>
-              <w:t>s de tipo String</w:t>
-            </w:r>
-            <w:r>
-              <w:rPr>
-                <w:sz w:val="24"/>
-              </w:rPr>
-              <w:t xml:space="preserve"> a buscar con valor</w:t>
-            </w:r>
-            <w:r>
-              <w:rPr>
-                <w:sz w:val="24"/>
-              </w:rPr>
-              <w:t xml:space="preserve">es “B”,”C”, ”D” </w:t>
-            </w:r>
-            <w:r>
-              <w:rPr>
-                <w:sz w:val="24"/>
-              </w:rPr>
-              <w:t>respectivamente</w:t>
+              <w:t>Se entregan 3 vértices de tipo String a buscar con valores “B”,”C”, ”D” respectivamente</w:t>
             </w:r>
           </w:p>
         </w:tc>
@@ -5497,8 +5449,6 @@
           <w:cols w:space="720"/>
         </w:sectPr>
       </w:pPr>
-      <w:bookmarkStart w:id="0" w:name="_GoBack"/>
-      <w:bookmarkEnd w:id="0"/>
     </w:p>
     <w:tbl>
       <w:tblPr>
@@ -6406,7 +6356,13 @@
               <w:rPr>
                 <w:sz w:val="24"/>
               </w:rPr>
-              <w:t>scenarioFour()</w:t>
+              <w:t>scenarioThree</w:t>
+            </w:r>
+            <w:r>
+              <w:rPr>
+                <w:sz w:val="24"/>
+              </w:rPr>
+              <w:t>()</w:t>
             </w:r>
           </w:p>
         </w:tc>
@@ -8050,7 +8006,13 @@
               <w:rPr>
                 <w:sz w:val="24"/>
               </w:rPr>
-              <w:t>scenarioFour()</w:t>
+              <w:t>scenarioThree</w:t>
+            </w:r>
+            <w:r>
+              <w:rPr>
+                <w:sz w:val="24"/>
+              </w:rPr>
+              <w:t>()</w:t>
             </w:r>
           </w:p>
         </w:tc>
@@ -9766,7 +9728,13 @@
               <w:rPr>
                 <w:sz w:val="24"/>
               </w:rPr>
-              <w:t>scenarioFour()</w:t>
+              <w:t>scenarioThree</w:t>
+            </w:r>
+            <w:r>
+              <w:rPr>
+                <w:sz w:val="24"/>
+              </w:rPr>
+              <w:t>()</w:t>
             </w:r>
           </w:p>
         </w:tc>
@@ -11273,7 +11241,13 @@
               <w:rPr>
                 <w:sz w:val="24"/>
               </w:rPr>
-              <w:t>scenarioFour()</w:t>
+              <w:t>scenarioThree</w:t>
+            </w:r>
+            <w:r>
+              <w:rPr>
+                <w:sz w:val="24"/>
+              </w:rPr>
+              <w:t>()</w:t>
             </w:r>
           </w:p>
         </w:tc>
@@ -11906,6 +11880,8 @@
           <w:cols w:space="720"/>
         </w:sectPr>
       </w:pPr>
+      <w:bookmarkStart w:id="0" w:name="_GoBack"/>
+      <w:bookmarkEnd w:id="0"/>
     </w:p>
     <w:p>
       <w:pPr>

</xml_diff>